<commit_message>
details and matlab pics added
</commit_message>
<xml_diff>
--- a/Lab_8/Homework08_A2.docx
+++ b/Lab_8/Homework08_A2.docx
@@ -888,7 +888,6 @@
                 <w:rFonts w:cstheme="minorHAnsi"/>
               </w:rPr>
             </w:pPr>
-            <w:proofErr w:type="gramStart"/>
             <w:r>
               <w:rPr>
                 <w:rFonts w:cstheme="minorHAnsi"/>
@@ -905,14 +904,7 @@
               <w:rPr>
                 <w:rFonts w:cstheme="minorHAnsi"/>
               </w:rPr>
-              <w:t>all</w:t>
-            </w:r>
-            <w:proofErr w:type="gramEnd"/>
-            <w:r>
-              <w:rPr>
-                <w:rFonts w:cstheme="minorHAnsi"/>
-              </w:rPr>
-              <w:t>,</w:t>
+              <w:t>all,</w:t>
             </w:r>
             <w:r>
               <w:rPr>
@@ -1497,21 +1489,7 @@
               <w:rPr>
                 <w:rFonts w:cstheme="minorHAnsi"/>
               </w:rPr>
-              <w:t>Then in the “</w:t>
-            </w:r>
-            <w:proofErr w:type="spellStart"/>
-            <w:r>
-              <w:rPr>
-                <w:rFonts w:cstheme="minorHAnsi"/>
-              </w:rPr>
-              <w:t>main.c</w:t>
-            </w:r>
-            <w:proofErr w:type="spellEnd"/>
-            <w:r>
-              <w:rPr>
-                <w:rFonts w:cstheme="minorHAnsi"/>
-              </w:rPr>
-              <w:t>” file w</w:t>
+              <w:t>Then in the “main.c” file w</w:t>
             </w:r>
             <w:r>
               <w:rPr>
@@ -1634,21 +1612,7 @@
                 <w:noProof/>
                 <w14:ligatures w14:val="standardContextual"/>
               </w:rPr>
-              <w:t xml:space="preserve">Here we </w:t>
-            </w:r>
-            <w:r>
-              <w:rPr>
-                <w:noProof/>
-                <w14:ligatures w14:val="standardContextual"/>
-              </w:rPr>
-              <w:t>setup the control registers of the sensor</w:t>
-            </w:r>
-            <w:r>
-              <w:rPr>
-                <w:noProof/>
-                <w14:ligatures w14:val="standardContextual"/>
-              </w:rPr>
-              <w:t xml:space="preserve"> and we</w:t>
+              <w:t>Here we setup the control registers of the sensor and we</w:t>
             </w:r>
             <w:r>
               <w:rPr>
@@ -2219,6 +2183,7 @@
             <w:r>
               <w:rPr>
                 <w:rFonts w:cstheme="minorHAnsi"/>
+                <w:noProof/>
               </w:rPr>
               <w:drawing>
                 <wp:inline distT="0" distB="0" distL="0" distR="0" wp14:anchorId="738DF457" wp14:editId="25BE354A">
@@ -2344,61 +2309,7 @@
               <w:rPr>
                 <w:rFonts w:cstheme="minorHAnsi"/>
               </w:rPr>
-              <w:t xml:space="preserve">read and store the 3 accelerations. Then the proper value is converted in the </w:t>
-            </w:r>
-            <w:proofErr w:type="spellStart"/>
-            <w:r>
-              <w:rPr>
-                <w:rFonts w:cstheme="minorHAnsi"/>
-              </w:rPr>
-              <w:t>acc_g_x</w:t>
-            </w:r>
-            <w:proofErr w:type="spellEnd"/>
-            <w:r>
-              <w:rPr>
-                <w:rFonts w:cstheme="minorHAnsi"/>
-              </w:rPr>
-              <w:t xml:space="preserve">, </w:t>
-            </w:r>
-            <w:proofErr w:type="spellStart"/>
-            <w:r>
-              <w:rPr>
-                <w:rFonts w:cstheme="minorHAnsi"/>
-              </w:rPr>
-              <w:t>acc_g_</w:t>
-            </w:r>
-            <w:r>
-              <w:rPr>
-                <w:rFonts w:cstheme="minorHAnsi"/>
-              </w:rPr>
-              <w:t>y</w:t>
-            </w:r>
-            <w:proofErr w:type="spellEnd"/>
-            <w:r>
-              <w:rPr>
-                <w:rFonts w:cstheme="minorHAnsi"/>
-              </w:rPr>
-              <w:t xml:space="preserve">, </w:t>
-            </w:r>
-            <w:proofErr w:type="spellStart"/>
-            <w:r>
-              <w:rPr>
-                <w:rFonts w:cstheme="minorHAnsi"/>
-              </w:rPr>
-              <w:t>acc_g_</w:t>
-            </w:r>
-            <w:r>
-              <w:rPr>
-                <w:rFonts w:cstheme="minorHAnsi"/>
-              </w:rPr>
-              <w:t>z</w:t>
-            </w:r>
-            <w:proofErr w:type="spellEnd"/>
-            <w:r>
-              <w:rPr>
-                <w:rFonts w:cstheme="minorHAnsi"/>
-              </w:rPr>
-              <w:t xml:space="preserve"> variables before converting it into a </w:t>
+              <w:t xml:space="preserve">read and store the 3 accelerations. Then the proper value is converted in the acc_g_x, acc_g_y, acc_g_z variables before converting it into a </w:t>
             </w:r>
             <w:r>
               <w:rPr>
@@ -2406,33 +2317,13 @@
               </w:rPr>
               <w:t xml:space="preserve">string using the </w:t>
             </w:r>
-            <w:proofErr w:type="spellStart"/>
-            <w:proofErr w:type="gramStart"/>
             <w:r>
               <w:rPr>
                 <w:rFonts w:cstheme="minorHAnsi"/>
                 <w:i/>
                 <w:iCs/>
               </w:rPr>
-              <w:t>snprintf</w:t>
-            </w:r>
-            <w:proofErr w:type="spellEnd"/>
-            <w:r>
-              <w:rPr>
-                <w:rFonts w:cstheme="minorHAnsi"/>
-                <w:i/>
-                <w:iCs/>
-              </w:rPr>
-              <w:t>(</w:t>
-            </w:r>
-            <w:proofErr w:type="gramEnd"/>
-            <w:r>
-              <w:rPr>
-                <w:rFonts w:cstheme="minorHAnsi"/>
-                <w:i/>
-                <w:iCs/>
-              </w:rPr>
-              <w:t>)</w:t>
+              <w:t>snprintf()</w:t>
             </w:r>
             <w:r>
               <w:rPr>
@@ -2492,7 +2383,6 @@
               </w:rPr>
               <w:t>Switching to MATLAB, we can now run the script “</w:t>
             </w:r>
-            <w:proofErr w:type="spellStart"/>
             <w:r>
               <w:rPr>
                 <w:rFonts w:cstheme="minorHAnsi"/>
@@ -2515,14 +2405,7 @@
               <w:rPr>
                 <w:rFonts w:cstheme="minorHAnsi"/>
               </w:rPr>
-              <w:t>.m</w:t>
-            </w:r>
-            <w:proofErr w:type="spellEnd"/>
-            <w:r>
-              <w:rPr>
-                <w:rFonts w:cstheme="minorHAnsi"/>
-              </w:rPr>
-              <w:t xml:space="preserve">” to read the voltage values at </w:t>
+              <w:t xml:space="preserve">.m” to read the voltage values at </w:t>
             </w:r>
             <w:r>
               <w:rPr>
@@ -2576,7 +2459,7 @@
               <w:rPr>
                 <w:rFonts w:cstheme="minorHAnsi"/>
               </w:rPr>
-              <w:t xml:space="preserve"> **pic**</w:t>
+              <w:t xml:space="preserve"> </w:t>
             </w:r>
           </w:p>
           <w:p>
@@ -2588,6 +2471,56 @@
                 <w:rFonts w:cstheme="minorHAnsi"/>
               </w:rPr>
             </w:pPr>
+            <w:r>
+              <w:rPr>
+                <w:rFonts w:cstheme="minorHAnsi"/>
+              </w:rPr>
+              <w:drawing>
+                <wp:inline distT="0" distB="0" distL="0" distR="0" wp14:anchorId="3E25245E" wp14:editId="430AD473">
+                  <wp:extent cx="1783059" cy="2937163"/>
+                  <wp:effectExtent l="0" t="0" r="8255" b="0"/>
+                  <wp:docPr id="1106510519" name="Immagine 1"/>
+                  <wp:cNvGraphicFramePr>
+                    <a:graphicFrameLocks xmlns:a="http://schemas.openxmlformats.org/drawingml/2006/main" noChangeAspect="1"/>
+                  </wp:cNvGraphicFramePr>
+                  <a:graphic xmlns:a="http://schemas.openxmlformats.org/drawingml/2006/main">
+                    <a:graphicData uri="http://schemas.openxmlformats.org/drawingml/2006/picture">
+                      <pic:pic xmlns:pic="http://schemas.openxmlformats.org/drawingml/2006/picture">
+                        <pic:nvPicPr>
+                          <pic:cNvPr id="1106510519" name=""/>
+                          <pic:cNvPicPr/>
+                        </pic:nvPicPr>
+                        <pic:blipFill>
+                          <a:blip r:embed="rId16"/>
+                          <a:stretch>
+                            <a:fillRect/>
+                          </a:stretch>
+                        </pic:blipFill>
+                        <pic:spPr>
+                          <a:xfrm>
+                            <a:off x="0" y="0"/>
+                            <a:ext cx="1786012" cy="2942027"/>
+                          </a:xfrm>
+                          <a:prstGeom prst="rect">
+                            <a:avLst/>
+                          </a:prstGeom>
+                        </pic:spPr>
+                      </pic:pic>
+                    </a:graphicData>
+                  </a:graphic>
+                </wp:inline>
+              </w:drawing>
+            </w:r>
+          </w:p>
+          <w:p>
+            <w:pPr>
+              <w:pBdr>
+                <w:bottom w:val="single" w:sz="6" w:space="1" w:color="auto"/>
+              </w:pBdr>
+              <w:rPr>
+                <w:rFonts w:cstheme="minorHAnsi"/>
+              </w:rPr>
+            </w:pPr>
           </w:p>
           <w:p>
             <w:pPr>
@@ -2606,6 +2539,7 @@
                 <w:bCs/>
                 <w:lang w:val="en-GB"/>
               </w:rPr>
+              <w:lastRenderedPageBreak/>
               <w:t xml:space="preserve">Part </w:t>
             </w:r>
             <w:r>
@@ -2615,7 +2549,7 @@
                 <w:bCs/>
                 <w:lang w:val="en-GB"/>
               </w:rPr>
-              <w:t>1</w:t>
+              <w:t>1c</w:t>
             </w:r>
             <w:r>
               <w:rPr>
@@ -2624,15 +2558,6 @@
                 <w:bCs/>
                 <w:lang w:val="en-GB"/>
               </w:rPr>
-              <w:t>c</w:t>
-            </w:r>
-            <w:r>
-              <w:rPr>
-                <w:rFonts w:cstheme="minorHAnsi"/>
-                <w:b/>
-                <w:bCs/>
-                <w:lang w:val="en-GB"/>
-              </w:rPr>
               <w:t xml:space="preserve">: </w:t>
             </w:r>
           </w:p>
@@ -2647,21 +2572,7 @@
               <w:rPr>
                 <w:rFonts w:cstheme="minorHAnsi"/>
               </w:rPr>
-              <w:t xml:space="preserve">The configuration of this project is </w:t>
-            </w:r>
-            <w:proofErr w:type="gramStart"/>
-            <w:r>
-              <w:rPr>
-                <w:rFonts w:cstheme="minorHAnsi"/>
-              </w:rPr>
-              <w:t>exactly the same</w:t>
-            </w:r>
-            <w:proofErr w:type="gramEnd"/>
-            <w:r>
-              <w:rPr>
-                <w:rFonts w:cstheme="minorHAnsi"/>
-              </w:rPr>
-              <w:t xml:space="preserve"> as the previous one except that we enable the DMA for the I2C communication and its interrupts:</w:t>
+              <w:t>The configuration of this project is exactly the same as the previous one except that we enable the DMA for the I2C communication and its interrupts:</w:t>
             </w:r>
           </w:p>
           <w:p>
@@ -2674,6 +2585,7 @@
             <w:r>
               <w:rPr>
                 <w:rFonts w:cstheme="minorHAnsi"/>
+                <w:noProof/>
               </w:rPr>
               <w:drawing>
                 <wp:inline distT="0" distB="0" distL="0" distR="0" wp14:anchorId="4BCA8051" wp14:editId="0EAA029F">
@@ -2691,7 +2603,7 @@
                           <pic:cNvPicPr/>
                         </pic:nvPicPr>
                         <pic:blipFill>
-                          <a:blip r:embed="rId16"/>
+                          <a:blip r:embed="rId17"/>
                           <a:stretch>
                             <a:fillRect/>
                           </a:stretch>
@@ -2739,7 +2651,7 @@
                           <pic:cNvPicPr/>
                         </pic:nvPicPr>
                         <pic:blipFill>
-                          <a:blip r:embed="rId17"/>
+                          <a:blip r:embed="rId18"/>
                           <a:stretch>
                             <a:fillRect/>
                           </a:stretch>
@@ -2780,21 +2692,7 @@
               <w:rPr>
                 <w:rFonts w:cstheme="minorHAnsi"/>
               </w:rPr>
-              <w:t>Then in the “</w:t>
-            </w:r>
-            <w:proofErr w:type="spellStart"/>
-            <w:r>
-              <w:rPr>
-                <w:rFonts w:cstheme="minorHAnsi"/>
-              </w:rPr>
-              <w:t>main.c</w:t>
-            </w:r>
-            <w:proofErr w:type="spellEnd"/>
-            <w:r>
-              <w:rPr>
-                <w:rFonts w:cstheme="minorHAnsi"/>
-              </w:rPr>
-              <w:t>” file w</w:t>
+              <w:t>Then in the “main.c” file w</w:t>
             </w:r>
             <w:r>
               <w:rPr>
@@ -2823,14 +2721,7 @@
                 <w:noProof/>
                 <w14:ligatures w14:val="standardContextual"/>
               </w:rPr>
-              <w:t xml:space="preserve">and the I2C transmission </w:t>
-            </w:r>
-            <w:r>
-              <w:rPr>
-                <w:noProof/>
-                <w14:ligatures w14:val="standardContextual"/>
-              </w:rPr>
-              <w:t>as in the part 1b</w:t>
+              <w:t>and the I2C transmission as in the part 1b</w:t>
             </w:r>
             <w:r>
               <w:rPr>
@@ -2852,7 +2743,6 @@
                 <w:noProof/>
                 <w14:ligatures w14:val="standardContextual"/>
               </w:rPr>
-              <w:lastRenderedPageBreak/>
               <w:drawing>
                 <wp:inline distT="0" distB="0" distL="0" distR="0" wp14:anchorId="50F3AEEA" wp14:editId="2F8A28F1">
                   <wp:extent cx="5210907" cy="2847672"/>
@@ -2956,7 +2846,7 @@
                           <pic:cNvPicPr/>
                         </pic:nvPicPr>
                         <pic:blipFill>
-                          <a:blip r:embed="rId18"/>
+                          <a:blip r:embed="rId19"/>
                           <a:stretch>
                             <a:fillRect/>
                           </a:stretch>
@@ -2999,6 +2889,7 @@
                 <w:noProof/>
                 <w14:ligatures w14:val="standardContextual"/>
               </w:rPr>
+              <w:lastRenderedPageBreak/>
               <w:t xml:space="preserve">In order to enable multiple reads utilizing DMA the </w:t>
             </w:r>
             <w:r>
@@ -3080,7 +2971,7 @@
                           <pic:cNvPicPr/>
                         </pic:nvPicPr>
                         <pic:blipFill>
-                          <a:blip r:embed="rId19"/>
+                          <a:blip r:embed="rId20"/>
                           <a:stretch>
                             <a:fillRect/>
                           </a:stretch>
@@ -3146,7 +3037,6 @@
                 <w:noProof/>
                 <w14:ligatures w14:val="standardContextual"/>
               </w:rPr>
-              <w:lastRenderedPageBreak/>
               <w:drawing>
                 <wp:inline distT="0" distB="0" distL="0" distR="0" wp14:anchorId="16E1B094" wp14:editId="6B3FCA58">
                   <wp:extent cx="3276600" cy="1947670"/>
@@ -3487,6 +3377,7 @@
             <w:r>
               <w:rPr>
                 <w:rFonts w:cstheme="minorHAnsi"/>
+                <w:noProof/>
               </w:rPr>
               <w:drawing>
                 <wp:inline distT="0" distB="0" distL="0" distR="0" wp14:anchorId="488454C7" wp14:editId="28BCA997">
@@ -3504,7 +3395,7 @@
                           <pic:cNvPicPr/>
                         </pic:nvPicPr>
                         <pic:blipFill>
-                          <a:blip r:embed="rId20"/>
+                          <a:blip r:embed="rId21"/>
                           <a:stretch>
                             <a:fillRect/>
                           </a:stretch>
@@ -3644,55 +3535,20 @@
               <w:rPr>
                 <w:rFonts w:cstheme="minorHAnsi"/>
               </w:rPr>
-              <w:t xml:space="preserve"> in the </w:t>
-            </w:r>
-            <w:proofErr w:type="spellStart"/>
-            <w:r>
-              <w:rPr>
-                <w:rFonts w:cstheme="minorHAnsi"/>
-              </w:rPr>
-              <w:t>acc_g_x</w:t>
-            </w:r>
-            <w:proofErr w:type="spellEnd"/>
-            <w:r>
-              <w:rPr>
-                <w:rFonts w:cstheme="minorHAnsi"/>
-              </w:rPr>
-              <w:t xml:space="preserve">, </w:t>
-            </w:r>
-            <w:proofErr w:type="spellStart"/>
-            <w:r>
-              <w:rPr>
-                <w:rFonts w:cstheme="minorHAnsi"/>
-              </w:rPr>
-              <w:t>acc_g_y</w:t>
-            </w:r>
-            <w:proofErr w:type="spellEnd"/>
-            <w:r>
-              <w:rPr>
-                <w:rFonts w:cstheme="minorHAnsi"/>
-              </w:rPr>
-              <w:t xml:space="preserve">, </w:t>
-            </w:r>
-            <w:proofErr w:type="spellStart"/>
-            <w:r>
-              <w:rPr>
-                <w:rFonts w:cstheme="minorHAnsi"/>
-              </w:rPr>
-              <w:t>acc_g_z</w:t>
-            </w:r>
-            <w:proofErr w:type="spellEnd"/>
-            <w:r>
-              <w:rPr>
-                <w:rFonts w:cstheme="minorHAnsi"/>
-              </w:rPr>
-              <w:t xml:space="preserve"> variables</w:t>
-            </w:r>
-            <w:r>
-              <w:rPr>
-                <w:rFonts w:cstheme="minorHAnsi"/>
-              </w:rPr>
-              <w:t>. Then we convert the 3 accelerations i</w:t>
+              <w:t xml:space="preserve"> in the acc_g_x, acc_g_y, acc_g_z variables</w:t>
+            </w:r>
+            <w:r>
+              <w:rPr>
+                <w:rFonts w:cstheme="minorHAnsi"/>
+              </w:rPr>
+              <w:t xml:space="preserve">. Then we convert the 3 </w:t>
+            </w:r>
+            <w:r>
+              <w:rPr>
+                <w:rFonts w:cstheme="minorHAnsi"/>
+              </w:rPr>
+              <w:lastRenderedPageBreak/>
+              <w:t>accelerations i</w:t>
             </w:r>
             <w:r>
               <w:rPr>
@@ -3700,33 +3556,13 @@
               </w:rPr>
               <w:t xml:space="preserve">nto a string using the </w:t>
             </w:r>
-            <w:proofErr w:type="spellStart"/>
-            <w:proofErr w:type="gramStart"/>
             <w:r>
               <w:rPr>
                 <w:rFonts w:cstheme="minorHAnsi"/>
                 <w:i/>
                 <w:iCs/>
               </w:rPr>
-              <w:t>snprintf</w:t>
-            </w:r>
-            <w:proofErr w:type="spellEnd"/>
-            <w:r>
-              <w:rPr>
-                <w:rFonts w:cstheme="minorHAnsi"/>
-                <w:i/>
-                <w:iCs/>
-              </w:rPr>
-              <w:t>(</w:t>
-            </w:r>
-            <w:proofErr w:type="gramEnd"/>
-            <w:r>
-              <w:rPr>
-                <w:rFonts w:cstheme="minorHAnsi"/>
-                <w:i/>
-                <w:iCs/>
-              </w:rPr>
-              <w:t>)</w:t>
+              <w:t>snprintf()</w:t>
             </w:r>
             <w:r>
               <w:rPr>
@@ -3762,7 +3598,6 @@
               </w:rPr>
               <w:t>Switching to MATLAB, we can now run the script “</w:t>
             </w:r>
-            <w:proofErr w:type="spellStart"/>
             <w:r>
               <w:rPr>
                 <w:rFonts w:cstheme="minorHAnsi"/>
@@ -3785,14 +3620,7 @@
               <w:rPr>
                 <w:rFonts w:cstheme="minorHAnsi"/>
               </w:rPr>
-              <w:t>.m</w:t>
-            </w:r>
-            <w:proofErr w:type="spellEnd"/>
-            <w:r>
-              <w:rPr>
-                <w:rFonts w:cstheme="minorHAnsi"/>
-              </w:rPr>
-              <w:t xml:space="preserve">” to read the voltage values at a baud rate of </w:t>
+              <w:t xml:space="preserve">.m” to read the voltage values at a baud rate of </w:t>
             </w:r>
             <w:r>
               <w:rPr>
@@ -3810,7 +3638,7 @@
               <w:rPr>
                 <w:rFonts w:cstheme="minorHAnsi"/>
               </w:rPr>
-              <w:t xml:space="preserve"> **pic**</w:t>
+              <w:t xml:space="preserve"> </w:t>
             </w:r>
           </w:p>
           <w:p>
@@ -3822,6 +3650,46 @@
                 <w:rFonts w:cstheme="minorHAnsi"/>
               </w:rPr>
             </w:pPr>
+            <w:r>
+              <w:rPr>
+                <w:rFonts w:cstheme="minorHAnsi"/>
+              </w:rPr>
+              <w:drawing>
+                <wp:inline distT="0" distB="0" distL="0" distR="0" wp14:anchorId="25B1C7FA" wp14:editId="2D0FC2C5">
+                  <wp:extent cx="1904027" cy="3110345"/>
+                  <wp:effectExtent l="0" t="0" r="1270" b="0"/>
+                  <wp:docPr id="1391251721" name="Immagine 1"/>
+                  <wp:cNvGraphicFramePr>
+                    <a:graphicFrameLocks xmlns:a="http://schemas.openxmlformats.org/drawingml/2006/main" noChangeAspect="1"/>
+                  </wp:cNvGraphicFramePr>
+                  <a:graphic xmlns:a="http://schemas.openxmlformats.org/drawingml/2006/main">
+                    <a:graphicData uri="http://schemas.openxmlformats.org/drawingml/2006/picture">
+                      <pic:pic xmlns:pic="http://schemas.openxmlformats.org/drawingml/2006/picture">
+                        <pic:nvPicPr>
+                          <pic:cNvPr id="1391251721" name=""/>
+                          <pic:cNvPicPr/>
+                        </pic:nvPicPr>
+                        <pic:blipFill>
+                          <a:blip r:embed="rId22"/>
+                          <a:stretch>
+                            <a:fillRect/>
+                          </a:stretch>
+                        </pic:blipFill>
+                        <pic:spPr>
+                          <a:xfrm>
+                            <a:off x="0" y="0"/>
+                            <a:ext cx="1908308" cy="3117338"/>
+                          </a:xfrm>
+                          <a:prstGeom prst="rect">
+                            <a:avLst/>
+                          </a:prstGeom>
+                        </pic:spPr>
+                      </pic:pic>
+                    </a:graphicData>
+                  </a:graphic>
+                </wp:inline>
+              </w:drawing>
+            </w:r>
           </w:p>
         </w:tc>
       </w:tr>
@@ -5431,6 +5299,7 @@
   <w:style w:type="character" w:default="1" w:styleId="Carpredefinitoparagrafo">
     <w:name w:val="Default Paragraph Font"/>
     <w:uiPriority w:val="1"/>
+    <w:semiHidden/>
     <w:unhideWhenUsed/>
   </w:style>
   <w:style w:type="table" w:default="1" w:styleId="Tabellanormale">

</xml_diff>

<commit_message>
Lab8 Doc 1c reviewed
</commit_message>
<xml_diff>
--- a/Lab_8/Homework08_A2.docx
+++ b/Lab_8/Homework08_A2.docx
@@ -4,7 +4,7 @@
   <w:body>
     <w:tbl>
       <w:tblPr>
-        <w:tblStyle w:val="Grigliatabella"/>
+        <w:tblStyle w:val="TableGrid"/>
         <w:tblW w:w="0" w:type="auto"/>
         <w:tblInd w:w="7225" w:type="dxa"/>
         <w:tblLook w:val="04A0" w:firstRow="1" w:lastRow="0" w:firstColumn="1" w:lastColumn="0" w:noHBand="0" w:noVBand="1"/>
@@ -20,7 +20,7 @@
           </w:tcPr>
           <w:p>
             <w:pPr>
-              <w:pStyle w:val="Nessunaspaziatura"/>
+              <w:pStyle w:val="NoSpacing"/>
             </w:pPr>
             <w:r>
               <w:t>Mark</w:t>
@@ -52,7 +52,7 @@
     </w:p>
     <w:tbl>
       <w:tblPr>
-        <w:tblStyle w:val="Grigliatabella"/>
+        <w:tblStyle w:val="TableGrid"/>
         <w:tblW w:w="0" w:type="auto"/>
         <w:tblLook w:val="05A0" w:firstRow="1" w:lastRow="0" w:firstColumn="1" w:lastColumn="1" w:noHBand="0" w:noVBand="1"/>
       </w:tblPr>
@@ -622,7 +622,7 @@
     <w:p/>
     <w:tbl>
       <w:tblPr>
-        <w:tblStyle w:val="Grigliatabella"/>
+        <w:tblStyle w:val="TableGrid"/>
         <w:tblW w:w="0" w:type="auto"/>
         <w:tblLook w:val="04A0" w:firstRow="1" w:lastRow="0" w:firstColumn="1" w:lastColumn="0" w:noHBand="0" w:noVBand="1"/>
       </w:tblPr>
@@ -1914,7 +1914,7 @@
           </w:p>
           <w:p>
             <w:pPr>
-              <w:pStyle w:val="Paragrafoelenco"/>
+              <w:pStyle w:val="ListParagraph"/>
               <w:numPr>
                 <w:ilvl w:val="0"/>
                 <w:numId w:val="5"/>
@@ -1943,7 +1943,7 @@
           </w:p>
           <w:p>
             <w:pPr>
-              <w:pStyle w:val="Paragrafoelenco"/>
+              <w:pStyle w:val="ListParagraph"/>
               <w:numPr>
                 <w:ilvl w:val="0"/>
                 <w:numId w:val="5"/>
@@ -1979,7 +1979,7 @@
           </w:p>
           <w:p>
             <w:pPr>
-              <w:pStyle w:val="Paragrafoelenco"/>
+              <w:pStyle w:val="ListParagraph"/>
               <w:numPr>
                 <w:ilvl w:val="0"/>
                 <w:numId w:val="5"/>
@@ -2015,7 +2015,7 @@
           </w:p>
           <w:p>
             <w:pPr>
-              <w:pStyle w:val="Paragrafoelenco"/>
+              <w:pStyle w:val="ListParagraph"/>
               <w:numPr>
                 <w:ilvl w:val="0"/>
                 <w:numId w:val="5"/>
@@ -2074,7 +2074,7 @@
           </w:p>
           <w:p>
             <w:pPr>
-              <w:pStyle w:val="Paragrafoelenco"/>
+              <w:pStyle w:val="ListParagraph"/>
               <w:numPr>
                 <w:ilvl w:val="0"/>
                 <w:numId w:val="5"/>
@@ -2474,6 +2474,7 @@
             <w:r>
               <w:rPr>
                 <w:rFonts w:cstheme="minorHAnsi"/>
+                <w:noProof/>
               </w:rPr>
               <w:drawing>
                 <wp:inline distT="0" distB="0" distL="0" distR="0" wp14:anchorId="3E25245E" wp14:editId="430AD473">
@@ -2728,7 +2729,7 @@
                 <w:noProof/>
                 <w14:ligatures w14:val="standardContextual"/>
               </w:rPr>
-              <w:t>.</w:t>
+              <w:t>: we can renounce to the usage of I2C DMA transmissions here, since the process is not interfering with any other:</w:t>
             </w:r>
           </w:p>
           <w:p>
@@ -2807,14 +2808,30 @@
                 <w:noProof/>
                 <w14:ligatures w14:val="standardContextual"/>
               </w:rPr>
-              <w:t xml:space="preserve"> address of the register where the acceleration values are stored:</w:t>
-            </w:r>
-            <w:r>
-              <w:rPr>
-                <w:noProof/>
-                <w14:ligatures w14:val="standardContextual"/>
-              </w:rPr>
-              <w:t xml:space="preserve"> </w:t>
+              <w:t xml:space="preserve"> address of the register where the acceleration values are stored</w:t>
+            </w:r>
+            <w:r>
+              <w:rPr>
+                <w:noProof/>
+                <w14:ligatures w14:val="standardContextual"/>
+              </w:rPr>
+              <w:t>, and in the presence of a unique data structure for the whole reading (</w:t>
+            </w:r>
+            <w:r>
+              <w:rPr>
+                <w:i/>
+                <w:iCs/>
+                <w:noProof/>
+                <w14:ligatures w14:val="standardContextual"/>
+              </w:rPr>
+              <w:t>xyz_data</w:t>
+            </w:r>
+            <w:r>
+              <w:rPr>
+                <w:noProof/>
+                <w14:ligatures w14:val="standardContextual"/>
+              </w:rPr>
+              <w:t>). In particular, we now use the auto-increment feature of the LIS2DE sensor:</w:t>
             </w:r>
           </w:p>
           <w:p>
@@ -2830,6 +2847,7 @@
                 <w:noProof/>
                 <w14:ligatures w14:val="standardContextual"/>
               </w:rPr>
+              <w:lastRenderedPageBreak/>
               <w:drawing>
                 <wp:inline distT="0" distB="0" distL="0" distR="0" wp14:anchorId="3C4BD8AB" wp14:editId="44C3EEE3">
                   <wp:extent cx="6120130" cy="2456180"/>
@@ -2889,11 +2907,26 @@
                 <w:noProof/>
                 <w14:ligatures w14:val="standardContextual"/>
               </w:rPr>
-              <w:lastRenderedPageBreak/>
-              <w:t xml:space="preserve">In order to enable multiple reads utilizing DMA the </w:t>
-            </w:r>
-            <w:r>
-              <w:rPr>
+              <w:t>In order to enable multiple reads utilizing DMA</w:t>
+            </w:r>
+            <w:r>
+              <w:rPr>
+                <w:noProof/>
+                <w14:ligatures w14:val="standardContextual"/>
+              </w:rPr>
+              <w:t>,</w:t>
+            </w:r>
+            <w:r>
+              <w:rPr>
+                <w:noProof/>
+                <w14:ligatures w14:val="standardContextual"/>
+              </w:rPr>
+              <w:t xml:space="preserve"> the </w:t>
+            </w:r>
+            <w:r>
+              <w:rPr>
+                <w:i/>
+                <w:iCs/>
                 <w:noProof/>
                 <w14:ligatures w14:val="standardContextual"/>
               </w:rPr>
@@ -2925,7 +2958,21 @@
                 <w:noProof/>
                 <w14:ligatures w14:val="standardContextual"/>
               </w:rPr>
-              <w:t>, with MSB set to ‘1’</w:t>
+              <w:t>, with</w:t>
+            </w:r>
+            <w:r>
+              <w:rPr>
+                <w:noProof/>
+                <w14:ligatures w14:val="standardContextual"/>
+              </w:rPr>
+              <w:t xml:space="preserve"> the</w:t>
+            </w:r>
+            <w:r>
+              <w:rPr>
+                <w:noProof/>
+                <w14:ligatures w14:val="standardContextual"/>
+              </w:rPr>
+              <w:t xml:space="preserve"> MSB set to ‘1’</w:t>
             </w:r>
             <w:r>
               <w:rPr>
@@ -3021,7 +3068,51 @@
                 <w:noProof/>
                 <w14:ligatures w14:val="standardContextual"/>
               </w:rPr>
-              <w:t>, in the register mapping here reported, we can see that between OUT_X, OUT_Y and OUT_Z there are 2 register reserved, so the number of register to be read with auto-increment is 5. The values of the register with address 0x2A and 0x2C will be ignored:</w:t>
+              <w:t>, in the register mapping here reported, we can see that between OUT_X, OUT_Y and OUT_Z there are 2 register reserved, so the number of register to be read with auto-increment is 5</w:t>
+            </w:r>
+            <w:r>
+              <w:rPr>
+                <w:noProof/>
+                <w14:ligatures w14:val="standardContextual"/>
+              </w:rPr>
+              <w:t xml:space="preserve"> (here the value of the global variable </w:t>
+            </w:r>
+            <w:r>
+              <w:rPr>
+                <w:i/>
+                <w:iCs/>
+                <w:noProof/>
+                <w14:ligatures w14:val="standardContextual"/>
+              </w:rPr>
+              <w:t>multiple_size</w:t>
+            </w:r>
+            <w:r>
+              <w:rPr>
+                <w:noProof/>
+                <w14:ligatures w14:val="standardContextual"/>
+              </w:rPr>
+              <w:t>)</w:t>
+            </w:r>
+            <w:r>
+              <w:rPr>
+                <w:noProof/>
+                <w14:ligatures w14:val="standardContextual"/>
+              </w:rPr>
+              <w:t xml:space="preserve">. The values of the register with address 0x2A and 0x2C will </w:t>
+            </w:r>
+            <w:r>
+              <w:rPr>
+                <w:noProof/>
+                <w14:ligatures w14:val="standardContextual"/>
+              </w:rPr>
+              <w:t xml:space="preserve">hence </w:t>
+            </w:r>
+            <w:r>
+              <w:rPr>
+                <w:noProof/>
+                <w14:ligatures w14:val="standardContextual"/>
+              </w:rPr>
+              <w:t>be ignored:</w:t>
             </w:r>
           </w:p>
           <w:p>
@@ -3085,288 +3176,6 @@
           </w:p>
           <w:p>
             <w:pPr>
-              <w:spacing w:after="0"/>
-              <w:rPr>
-                <w:noProof/>
-                <w14:ligatures w14:val="standardContextual"/>
-              </w:rPr>
-            </w:pPr>
-            <w:r>
-              <w:rPr>
-                <w:noProof/>
-                <w14:ligatures w14:val="standardContextual"/>
-              </w:rPr>
-              <w:t>We also defined other variables, in particular:</w:t>
-            </w:r>
-          </w:p>
-          <w:p>
-            <w:pPr>
-              <w:pStyle w:val="Paragrafoelenco"/>
-              <w:numPr>
-                <w:ilvl w:val="0"/>
-                <w:numId w:val="5"/>
-              </w:numPr>
-              <w:rPr>
-                <w:noProof/>
-                <w14:ligatures w14:val="standardContextual"/>
-              </w:rPr>
-            </w:pPr>
-            <w:r>
-              <w:rPr>
-                <w:i/>
-                <w:iCs/>
-                <w:noProof/>
-                <w14:ligatures w14:val="standardContextual"/>
-              </w:rPr>
-              <w:t>TEMPO</w:t>
-            </w:r>
-            <w:r>
-              <w:rPr>
-                <w:noProof/>
-                <w14:ligatures w14:val="standardContextual"/>
-              </w:rPr>
-              <w:t xml:space="preserve"> will dictate the frequency of the timer;</w:t>
-            </w:r>
-          </w:p>
-          <w:p>
-            <w:pPr>
-              <w:pStyle w:val="Paragrafoelenco"/>
-              <w:numPr>
-                <w:ilvl w:val="0"/>
-                <w:numId w:val="5"/>
-              </w:numPr>
-              <w:rPr>
-                <w:noProof/>
-                <w14:ligatures w14:val="standardContextual"/>
-              </w:rPr>
-            </w:pPr>
-            <w:r>
-              <w:rPr>
-                <w:i/>
-                <w:iCs/>
-                <w:noProof/>
-                <w14:ligatures w14:val="standardContextual"/>
-              </w:rPr>
-              <w:t>size</w:t>
-            </w:r>
-            <w:r>
-              <w:rPr>
-                <w:noProof/>
-                <w14:ligatures w14:val="standardContextual"/>
-              </w:rPr>
-              <w:t xml:space="preserve"> is a variable that indicates the number of bytes transmitted during the I2C communication;</w:t>
-            </w:r>
-          </w:p>
-          <w:p>
-            <w:pPr>
-              <w:pStyle w:val="Paragrafoelenco"/>
-              <w:numPr>
-                <w:ilvl w:val="0"/>
-                <w:numId w:val="5"/>
-              </w:numPr>
-              <w:rPr>
-                <w:noProof/>
-                <w14:ligatures w14:val="standardContextual"/>
-              </w:rPr>
-            </w:pPr>
-            <w:r>
-              <w:rPr>
-                <w:i/>
-                <w:iCs/>
-                <w:noProof/>
-                <w14:ligatures w14:val="standardContextual"/>
-              </w:rPr>
-              <w:t xml:space="preserve">multiple_size </w:t>
-            </w:r>
-            <w:r>
-              <w:rPr>
-                <w:noProof/>
-                <w14:ligatures w14:val="standardContextual"/>
-              </w:rPr>
-              <w:t>is the number of bytes read during I2C communication;</w:t>
-            </w:r>
-          </w:p>
-          <w:p>
-            <w:pPr>
-              <w:pStyle w:val="Paragrafoelenco"/>
-              <w:numPr>
-                <w:ilvl w:val="0"/>
-                <w:numId w:val="5"/>
-              </w:numPr>
-              <w:rPr>
-                <w:noProof/>
-                <w14:ligatures w14:val="standardContextual"/>
-              </w:rPr>
-            </w:pPr>
-            <w:r>
-              <w:rPr>
-                <w:i/>
-                <w:iCs/>
-                <w:noProof/>
-                <w14:ligatures w14:val="standardContextual"/>
-              </w:rPr>
-              <w:t>timeout</w:t>
-            </w:r>
-            <w:r>
-              <w:rPr>
-                <w:noProof/>
-                <w14:ligatures w14:val="standardContextual"/>
-              </w:rPr>
-              <w:t xml:space="preserve"> is the timeout time in ms;</w:t>
-            </w:r>
-          </w:p>
-          <w:p>
-            <w:pPr>
-              <w:pStyle w:val="Paragrafoelenco"/>
-              <w:numPr>
-                <w:ilvl w:val="0"/>
-                <w:numId w:val="5"/>
-              </w:numPr>
-              <w:rPr>
-                <w:noProof/>
-                <w14:ligatures w14:val="standardContextual"/>
-              </w:rPr>
-            </w:pPr>
-            <w:r>
-              <w:rPr>
-                <w:i/>
-                <w:iCs/>
-                <w:noProof/>
-                <w14:ligatures w14:val="standardContextual"/>
-              </w:rPr>
-              <w:t xml:space="preserve">string </w:t>
-            </w:r>
-            <w:r>
-              <w:rPr>
-                <w:noProof/>
-                <w14:ligatures w14:val="standardContextual"/>
-              </w:rPr>
-              <w:t xml:space="preserve">and </w:t>
-            </w:r>
-            <w:r>
-              <w:rPr>
-                <w:i/>
-                <w:iCs/>
-                <w:noProof/>
-                <w14:ligatures w14:val="standardContextual"/>
-              </w:rPr>
-              <w:t>string_length</w:t>
-            </w:r>
-            <w:r>
-              <w:rPr>
-                <w:noProof/>
-                <w14:ligatures w14:val="standardContextual"/>
-              </w:rPr>
-              <w:t xml:space="preserve"> are used as usual to convert an integer value into a string;</w:t>
-            </w:r>
-          </w:p>
-          <w:p>
-            <w:pPr>
-              <w:pStyle w:val="Paragrafoelenco"/>
-              <w:numPr>
-                <w:ilvl w:val="0"/>
-                <w:numId w:val="5"/>
-              </w:numPr>
-              <w:rPr>
-                <w:noProof/>
-                <w14:ligatures w14:val="standardContextual"/>
-              </w:rPr>
-            </w:pPr>
-            <w:r>
-              <w:rPr>
-                <w:i/>
-                <w:iCs/>
-                <w:noProof/>
-                <w14:ligatures w14:val="standardContextual"/>
-              </w:rPr>
-              <w:t>xyz</w:t>
-            </w:r>
-            <w:r>
-              <w:rPr>
-                <w:i/>
-                <w:iCs/>
-                <w:noProof/>
-                <w14:ligatures w14:val="standardContextual"/>
-              </w:rPr>
-              <w:t>_data</w:t>
-            </w:r>
-            <w:r>
-              <w:rPr>
-                <w:i/>
-                <w:iCs/>
-                <w:noProof/>
-                <w14:ligatures w14:val="standardContextual"/>
-              </w:rPr>
-              <w:t>[5]</w:t>
-            </w:r>
-            <w:r>
-              <w:rPr>
-                <w:i/>
-                <w:iCs/>
-                <w:noProof/>
-                <w14:ligatures w14:val="standardContextual"/>
-              </w:rPr>
-              <w:t xml:space="preserve"> </w:t>
-            </w:r>
-            <w:r>
-              <w:rPr>
-                <w:noProof/>
-                <w14:ligatures w14:val="standardContextual"/>
-              </w:rPr>
-              <w:t xml:space="preserve"> </w:t>
-            </w:r>
-            <w:r>
-              <w:rPr>
-                <w:noProof/>
-                <w14:ligatures w14:val="standardContextual"/>
-              </w:rPr>
-              <w:t xml:space="preserve">is the array </w:t>
-            </w:r>
-            <w:r>
-              <w:rPr>
-                <w:noProof/>
-                <w14:ligatures w14:val="standardContextual"/>
-              </w:rPr>
-              <w:t>that</w:t>
-            </w:r>
-            <w:r>
-              <w:rPr>
-                <w:noProof/>
-                <w14:ligatures w14:val="standardContextual"/>
-              </w:rPr>
-              <w:t xml:space="preserve"> will</w:t>
-            </w:r>
-            <w:r>
-              <w:rPr>
-                <w:noProof/>
-                <w14:ligatures w14:val="standardContextual"/>
-              </w:rPr>
-              <w:t xml:space="preserve"> store </w:t>
-            </w:r>
-            <w:r>
-              <w:rPr>
-                <w:noProof/>
-                <w14:ligatures w14:val="standardContextual"/>
-              </w:rPr>
-              <w:t xml:space="preserve">the </w:t>
-            </w:r>
-            <w:r>
-              <w:rPr>
-                <w:noProof/>
-                <w14:ligatures w14:val="standardContextual"/>
-              </w:rPr>
-              <w:t>received data</w:t>
-            </w:r>
-            <w:r>
-              <w:rPr>
-                <w:noProof/>
-                <w14:ligatures w14:val="standardContextual"/>
-              </w:rPr>
-              <w:t>;</w:t>
-            </w:r>
-          </w:p>
-          <w:p>
-            <w:pPr>
               <w:pBdr>
                 <w:bottom w:val="single" w:sz="6" w:space="1" w:color="auto"/>
               </w:pBdr>
@@ -3377,8 +3186,216 @@
             <w:r>
               <w:rPr>
                 <w:rFonts w:cstheme="minorHAnsi"/>
-                <w:noProof/>
-              </w:rPr>
+              </w:rPr>
+              <w:t>For a proper communication to be set, we’ve structured the callbacks in a three-layer cascade system:</w:t>
+            </w:r>
+          </w:p>
+          <w:p>
+            <w:pPr>
+              <w:pStyle w:val="ListParagraph"/>
+              <w:numPr>
+                <w:ilvl w:val="0"/>
+                <w:numId w:val="11"/>
+              </w:numPr>
+              <w:pBdr>
+                <w:bottom w:val="single" w:sz="6" w:space="1" w:color="auto"/>
+              </w:pBdr>
+              <w:rPr>
+                <w:rFonts w:cstheme="minorHAnsi"/>
+              </w:rPr>
+            </w:pPr>
+            <w:r>
+              <w:rPr>
+                <w:rFonts w:cstheme="minorHAnsi"/>
+              </w:rPr>
+              <w:t xml:space="preserve">In the TIM2 callback function, triggered at 1 Hz rate, we transmit the address of </w:t>
+            </w:r>
+            <w:r>
+              <w:rPr>
+                <w:rFonts w:cstheme="minorHAnsi"/>
+              </w:rPr>
+              <w:t>the X</w:t>
+            </w:r>
+            <w:r>
+              <w:rPr>
+                <w:rFonts w:cstheme="minorHAnsi"/>
+              </w:rPr>
+              <w:t xml:space="preserve"> register in auto</w:t>
+            </w:r>
+            <w:r>
+              <w:rPr>
+                <w:rFonts w:cstheme="minorHAnsi"/>
+              </w:rPr>
+              <w:t>-</w:t>
+            </w:r>
+            <w:r>
+              <w:rPr>
+                <w:rFonts w:cstheme="minorHAnsi"/>
+              </w:rPr>
+              <w:t>increment mode</w:t>
+            </w:r>
+          </w:p>
+          <w:p>
+            <w:pPr>
+              <w:pStyle w:val="ListParagraph"/>
+              <w:numPr>
+                <w:ilvl w:val="0"/>
+                <w:numId w:val="11"/>
+              </w:numPr>
+              <w:pBdr>
+                <w:bottom w:val="single" w:sz="6" w:space="1" w:color="auto"/>
+              </w:pBdr>
+              <w:rPr>
+                <w:rFonts w:cstheme="minorHAnsi"/>
+              </w:rPr>
+            </w:pPr>
+            <w:r>
+              <w:rPr>
+                <w:rFonts w:cstheme="minorHAnsi"/>
+              </w:rPr>
+              <w:t xml:space="preserve">In the second callback, we store the data (5 bytes) using </w:t>
+            </w:r>
+            <w:r>
+              <w:rPr>
+                <w:rFonts w:cstheme="minorHAnsi"/>
+                <w:i/>
+                <w:iCs/>
+              </w:rPr>
+              <w:t>HAL_I2C_Master_Receive_DMA</w:t>
+            </w:r>
+          </w:p>
+          <w:p>
+            <w:pPr>
+              <w:pStyle w:val="ListParagraph"/>
+              <w:numPr>
+                <w:ilvl w:val="0"/>
+                <w:numId w:val="11"/>
+              </w:numPr>
+              <w:pBdr>
+                <w:bottom w:val="single" w:sz="6" w:space="1" w:color="auto"/>
+              </w:pBdr>
+              <w:rPr>
+                <w:rFonts w:cstheme="minorHAnsi"/>
+              </w:rPr>
+            </w:pPr>
+            <w:r>
+              <w:rPr>
+                <w:rFonts w:cstheme="minorHAnsi"/>
+              </w:rPr>
+              <w:t xml:space="preserve">In the </w:t>
+            </w:r>
+            <w:r>
+              <w:rPr>
+                <w:rFonts w:cstheme="minorHAnsi"/>
+              </w:rPr>
+              <w:t>third</w:t>
+            </w:r>
+            <w:r>
+              <w:rPr>
+                <w:rFonts w:cstheme="minorHAnsi"/>
+              </w:rPr>
+              <w:t xml:space="preserve"> callback we select only the useful values (index 0, 2 and 4) and at the same time we convert it </w:t>
+            </w:r>
+            <w:r>
+              <w:rPr>
+                <w:rFonts w:cstheme="minorHAnsi"/>
+              </w:rPr>
+              <w:t>on</w:t>
+            </w:r>
+            <w:r>
+              <w:rPr>
+                <w:rFonts w:cstheme="minorHAnsi"/>
+              </w:rPr>
+              <w:t xml:space="preserve"> the </w:t>
+            </w:r>
+            <w:proofErr w:type="spellStart"/>
+            <w:r>
+              <w:rPr>
+                <w:rFonts w:cstheme="minorHAnsi"/>
+              </w:rPr>
+              <w:t>acc_g_x</w:t>
+            </w:r>
+            <w:proofErr w:type="spellEnd"/>
+            <w:r>
+              <w:rPr>
+                <w:rFonts w:cstheme="minorHAnsi"/>
+              </w:rPr>
+              <w:t xml:space="preserve">, </w:t>
+            </w:r>
+            <w:proofErr w:type="spellStart"/>
+            <w:r>
+              <w:rPr>
+                <w:rFonts w:cstheme="minorHAnsi"/>
+              </w:rPr>
+              <w:t>acc_g_y</w:t>
+            </w:r>
+            <w:proofErr w:type="spellEnd"/>
+            <w:r>
+              <w:rPr>
+                <w:rFonts w:cstheme="minorHAnsi"/>
+              </w:rPr>
+              <w:t xml:space="preserve">, </w:t>
+            </w:r>
+            <w:proofErr w:type="spellStart"/>
+            <w:r>
+              <w:rPr>
+                <w:rFonts w:cstheme="minorHAnsi"/>
+              </w:rPr>
+              <w:t>acc_g_z</w:t>
+            </w:r>
+            <w:proofErr w:type="spellEnd"/>
+            <w:r>
+              <w:rPr>
+                <w:rFonts w:cstheme="minorHAnsi"/>
+              </w:rPr>
+              <w:t xml:space="preserve"> variables. Then we convert the 3 accelerations into a string using the </w:t>
+            </w:r>
+            <w:proofErr w:type="spellStart"/>
+            <w:r>
+              <w:rPr>
+                <w:rFonts w:cstheme="minorHAnsi"/>
+                <w:i/>
+                <w:iCs/>
+              </w:rPr>
+              <w:t>snprintf</w:t>
+            </w:r>
+            <w:proofErr w:type="spellEnd"/>
+            <w:r>
+              <w:rPr>
+                <w:rFonts w:cstheme="minorHAnsi"/>
+                <w:i/>
+                <w:iCs/>
+              </w:rPr>
+              <w:t>()</w:t>
+            </w:r>
+            <w:r>
+              <w:rPr>
+                <w:rFonts w:cstheme="minorHAnsi"/>
+              </w:rPr>
+              <w:t xml:space="preserve"> function. Finally, we send the string to MATLAB through the UART</w:t>
+            </w:r>
+            <w:r>
+              <w:rPr>
+                <w:rFonts w:cstheme="minorHAnsi"/>
+              </w:rPr>
+              <w:t>:</w:t>
+            </w:r>
+          </w:p>
+          <w:p>
+            <w:pPr>
+              <w:pBdr>
+                <w:bottom w:val="single" w:sz="6" w:space="1" w:color="auto"/>
+              </w:pBdr>
+              <w:rPr>
+                <w:rFonts w:cstheme="minorHAnsi"/>
+              </w:rPr>
+            </w:pPr>
+            <w:r>
+              <w:rPr>
+                <w:rFonts w:cstheme="minorHAnsi"/>
+                <w:noProof/>
+              </w:rPr>
+              <w:lastRenderedPageBreak/>
               <w:drawing>
                 <wp:inline distT="0" distB="0" distL="0" distR="0" wp14:anchorId="488454C7" wp14:editId="28BCA997">
                   <wp:extent cx="5879123" cy="2554045"/>
@@ -3429,158 +3446,49 @@
               <w:rPr>
                 <w:rFonts w:cstheme="minorHAnsi"/>
               </w:rPr>
-              <w:t>In the TIM2 callback function,</w:t>
-            </w:r>
-            <w:r>
-              <w:rPr>
-                <w:rFonts w:cstheme="minorHAnsi"/>
-              </w:rPr>
-              <w:t xml:space="preserve"> triggered at 1 Hz rate,</w:t>
-            </w:r>
-            <w:r>
-              <w:rPr>
-                <w:rFonts w:cstheme="minorHAnsi"/>
-              </w:rPr>
-              <w:t xml:space="preserve"> we </w:t>
-            </w:r>
-            <w:r>
-              <w:rPr>
-                <w:rFonts w:cstheme="minorHAnsi"/>
-              </w:rPr>
-              <w:t>transmit the</w:t>
-            </w:r>
-            <w:r>
-              <w:rPr>
-                <w:rFonts w:cstheme="minorHAnsi"/>
-              </w:rPr>
-              <w:t xml:space="preserve"> address of x</w:t>
+              <w:t>Switching to MATLAB, we can now run the script “</w:t>
+            </w:r>
+            <w:r>
+              <w:rPr>
+                <w:rFonts w:cstheme="minorHAnsi"/>
+              </w:rPr>
+              <w:t>UART</w:t>
+            </w:r>
+            <w:r>
+              <w:rPr>
+                <w:rFonts w:cstheme="minorHAnsi"/>
+              </w:rPr>
+              <w:t>_read</w:t>
+            </w:r>
+            <w:r>
+              <w:rPr>
+                <w:rFonts w:cstheme="minorHAnsi"/>
+              </w:rPr>
+              <w:t>_data</w:t>
+            </w:r>
+            <w:r>
+              <w:rPr>
+                <w:rFonts w:cstheme="minorHAnsi"/>
+              </w:rPr>
+              <w:t xml:space="preserve">.m” to read the voltage values at a baud rate of </w:t>
+            </w:r>
+            <w:r>
+              <w:rPr>
+                <w:rFonts w:cstheme="minorHAnsi"/>
+              </w:rPr>
+              <w:t>115200</w:t>
+            </w:r>
+            <w:r>
+              <w:rPr>
+                <w:rFonts w:cstheme="minorHAnsi"/>
+              </w:rPr>
+              <w:t xml:space="preserve"> bps (as set on our board). We successfully receive the data on our console:</w:t>
             </w:r>
             <w:r>
               <w:rPr>
                 <w:rFonts w:cstheme="minorHAnsi"/>
               </w:rPr>
               <w:t xml:space="preserve"> </w:t>
-            </w:r>
-            <w:r>
-              <w:rPr>
-                <w:rFonts w:cstheme="minorHAnsi"/>
-              </w:rPr>
-              <w:t>register</w:t>
-            </w:r>
-            <w:r>
-              <w:rPr>
-                <w:rFonts w:cstheme="minorHAnsi"/>
-              </w:rPr>
-              <w:t xml:space="preserve"> in auto increment mode</w:t>
-            </w:r>
-            <w:r>
-              <w:rPr>
-                <w:rFonts w:cstheme="minorHAnsi"/>
-              </w:rPr>
-              <w:t xml:space="preserve">. </w:t>
-            </w:r>
-            <w:r>
-              <w:rPr>
-                <w:rFonts w:cstheme="minorHAnsi"/>
-              </w:rPr>
-              <w:t>In the second callback, we store the data (5 bytes) using</w:t>
-            </w:r>
-            <w:r>
-              <w:rPr>
-                <w:rFonts w:cstheme="minorHAnsi"/>
-              </w:rPr>
-              <w:t xml:space="preserve"> </w:t>
-            </w:r>
-            <w:r>
-              <w:rPr>
-                <w:rFonts w:cstheme="minorHAnsi"/>
-                <w:i/>
-                <w:iCs/>
-              </w:rPr>
-              <w:t>HAL_I2C_Master_Receive</w:t>
-            </w:r>
-            <w:r>
-              <w:rPr>
-                <w:rFonts w:cstheme="minorHAnsi"/>
-                <w:i/>
-                <w:iCs/>
-              </w:rPr>
-              <w:t>_DMA</w:t>
-            </w:r>
-            <w:r>
-              <w:rPr>
-                <w:rFonts w:cstheme="minorHAnsi"/>
-              </w:rPr>
-              <w:t xml:space="preserve">. </w:t>
-            </w:r>
-            <w:r>
-              <w:rPr>
-                <w:rFonts w:cstheme="minorHAnsi"/>
-              </w:rPr>
-              <w:t>In the final callback we select only the useful values (index 0, 2 and 4) and at the same time we</w:t>
-            </w:r>
-            <w:r>
-              <w:rPr>
-                <w:rFonts w:cstheme="minorHAnsi"/>
-              </w:rPr>
-              <w:t xml:space="preserve"> convert</w:t>
-            </w:r>
-            <w:r>
-              <w:rPr>
-                <w:rFonts w:cstheme="minorHAnsi"/>
-              </w:rPr>
-              <w:t xml:space="preserve"> it</w:t>
-            </w:r>
-            <w:r>
-              <w:rPr>
-                <w:rFonts w:cstheme="minorHAnsi"/>
-              </w:rPr>
-              <w:t xml:space="preserve"> in the acc_g_x, acc_g_y, acc_g_z variables</w:t>
-            </w:r>
-            <w:r>
-              <w:rPr>
-                <w:rFonts w:cstheme="minorHAnsi"/>
-              </w:rPr>
-              <w:t xml:space="preserve">. Then we convert the 3 </w:t>
-            </w:r>
-            <w:r>
-              <w:rPr>
-                <w:rFonts w:cstheme="minorHAnsi"/>
-              </w:rPr>
-              <w:lastRenderedPageBreak/>
-              <w:t>accelerations i</w:t>
-            </w:r>
-            <w:r>
-              <w:rPr>
-                <w:rFonts w:cstheme="minorHAnsi"/>
-              </w:rPr>
-              <w:t xml:space="preserve">nto a string using the </w:t>
-            </w:r>
-            <w:r>
-              <w:rPr>
-                <w:rFonts w:cstheme="minorHAnsi"/>
-                <w:i/>
-                <w:iCs/>
-              </w:rPr>
-              <w:t>snprintf()</w:t>
-            </w:r>
-            <w:r>
-              <w:rPr>
-                <w:rFonts w:cstheme="minorHAnsi"/>
-              </w:rPr>
-              <w:t xml:space="preserve"> function. </w:t>
-            </w:r>
-            <w:r>
-              <w:rPr>
-                <w:rFonts w:cstheme="minorHAnsi"/>
-              </w:rPr>
-              <w:t>Finally,</w:t>
-            </w:r>
-            <w:r>
-              <w:rPr>
-                <w:rFonts w:cstheme="minorHAnsi"/>
-              </w:rPr>
-              <w:t xml:space="preserve"> we send the string to MATLAB through the UART.</w:t>
             </w:r>
           </w:p>
           <w:p>
@@ -3595,64 +3503,7 @@
             <w:r>
               <w:rPr>
                 <w:rFonts w:cstheme="minorHAnsi"/>
-              </w:rPr>
-              <w:t>Switching to MATLAB, we can now run the script “</w:t>
-            </w:r>
-            <w:r>
-              <w:rPr>
-                <w:rFonts w:cstheme="minorHAnsi"/>
-              </w:rPr>
-              <w:t>UART</w:t>
-            </w:r>
-            <w:r>
-              <w:rPr>
-                <w:rFonts w:cstheme="minorHAnsi"/>
-              </w:rPr>
-              <w:t>_read</w:t>
-            </w:r>
-            <w:r>
-              <w:rPr>
-                <w:rFonts w:cstheme="minorHAnsi"/>
-              </w:rPr>
-              <w:t>_data</w:t>
-            </w:r>
-            <w:r>
-              <w:rPr>
-                <w:rFonts w:cstheme="minorHAnsi"/>
-              </w:rPr>
-              <w:t xml:space="preserve">.m” to read the voltage values at a baud rate of </w:t>
-            </w:r>
-            <w:r>
-              <w:rPr>
-                <w:rFonts w:cstheme="minorHAnsi"/>
-              </w:rPr>
-              <w:t>115200</w:t>
-            </w:r>
-            <w:r>
-              <w:rPr>
-                <w:rFonts w:cstheme="minorHAnsi"/>
-              </w:rPr>
-              <w:t xml:space="preserve"> bps (as set on our board). We successfully receive the data on our console:</w:t>
-            </w:r>
-            <w:r>
-              <w:rPr>
-                <w:rFonts w:cstheme="minorHAnsi"/>
-              </w:rPr>
-              <w:t xml:space="preserve"> </w:t>
-            </w:r>
-          </w:p>
-          <w:p>
-            <w:pPr>
-              <w:pBdr>
-                <w:bottom w:val="single" w:sz="6" w:space="1" w:color="auto"/>
-              </w:pBdr>
-              <w:rPr>
-                <w:rFonts w:cstheme="minorHAnsi"/>
-              </w:rPr>
-            </w:pPr>
-            <w:r>
-              <w:rPr>
-                <w:rFonts w:cstheme="minorHAnsi"/>
+                <w:noProof/>
               </w:rPr>
               <w:drawing>
                 <wp:inline distT="0" distB="0" distL="0" distR="0" wp14:anchorId="25B1C7FA" wp14:editId="2D0FC2C5">
@@ -3951,6 +3802,118 @@
     </w:lvl>
   </w:abstractNum>
   <w:abstractNum w:abstractNumId="2" w15:restartNumberingAfterBreak="0">
+    <w:nsid w:val="23D72193"/>
+    <w:multiLevelType w:val="hybridMultilevel"/>
+    <w:tmpl w:val="86FE56EA"/>
+    <w:lvl w:ilvl="0" w:tplc="194CC386">
+      <w:numFmt w:val="bullet"/>
+      <w:lvlText w:val="-"/>
+      <w:lvlJc w:val="left"/>
+      <w:pPr>
+        <w:ind w:left="720" w:hanging="360"/>
+      </w:pPr>
+      <w:rPr>
+        <w:rFonts w:ascii="Calibri" w:eastAsiaTheme="minorHAnsi" w:hAnsi="Calibri" w:cs="Calibri" w:hint="default"/>
+      </w:rPr>
+    </w:lvl>
+    <w:lvl w:ilvl="1" w:tplc="08090003" w:tentative="1">
+      <w:start w:val="1"/>
+      <w:numFmt w:val="bullet"/>
+      <w:lvlText w:val="o"/>
+      <w:lvlJc w:val="left"/>
+      <w:pPr>
+        <w:ind w:left="1440" w:hanging="360"/>
+      </w:pPr>
+      <w:rPr>
+        <w:rFonts w:ascii="Courier New" w:hAnsi="Courier New" w:cs="Courier New" w:hint="default"/>
+      </w:rPr>
+    </w:lvl>
+    <w:lvl w:ilvl="2" w:tplc="08090005" w:tentative="1">
+      <w:start w:val="1"/>
+      <w:numFmt w:val="bullet"/>
+      <w:lvlText w:val=""/>
+      <w:lvlJc w:val="left"/>
+      <w:pPr>
+        <w:ind w:left="2160" w:hanging="360"/>
+      </w:pPr>
+      <w:rPr>
+        <w:rFonts w:ascii="Wingdings" w:hAnsi="Wingdings" w:hint="default"/>
+      </w:rPr>
+    </w:lvl>
+    <w:lvl w:ilvl="3" w:tplc="08090001" w:tentative="1">
+      <w:start w:val="1"/>
+      <w:numFmt w:val="bullet"/>
+      <w:lvlText w:val=""/>
+      <w:lvlJc w:val="left"/>
+      <w:pPr>
+        <w:ind w:left="2880" w:hanging="360"/>
+      </w:pPr>
+      <w:rPr>
+        <w:rFonts w:ascii="Symbol" w:hAnsi="Symbol" w:hint="default"/>
+      </w:rPr>
+    </w:lvl>
+    <w:lvl w:ilvl="4" w:tplc="08090003" w:tentative="1">
+      <w:start w:val="1"/>
+      <w:numFmt w:val="bullet"/>
+      <w:lvlText w:val="o"/>
+      <w:lvlJc w:val="left"/>
+      <w:pPr>
+        <w:ind w:left="3600" w:hanging="360"/>
+      </w:pPr>
+      <w:rPr>
+        <w:rFonts w:ascii="Courier New" w:hAnsi="Courier New" w:cs="Courier New" w:hint="default"/>
+      </w:rPr>
+    </w:lvl>
+    <w:lvl w:ilvl="5" w:tplc="08090005" w:tentative="1">
+      <w:start w:val="1"/>
+      <w:numFmt w:val="bullet"/>
+      <w:lvlText w:val=""/>
+      <w:lvlJc w:val="left"/>
+      <w:pPr>
+        <w:ind w:left="4320" w:hanging="360"/>
+      </w:pPr>
+      <w:rPr>
+        <w:rFonts w:ascii="Wingdings" w:hAnsi="Wingdings" w:hint="default"/>
+      </w:rPr>
+    </w:lvl>
+    <w:lvl w:ilvl="6" w:tplc="08090001" w:tentative="1">
+      <w:start w:val="1"/>
+      <w:numFmt w:val="bullet"/>
+      <w:lvlText w:val=""/>
+      <w:lvlJc w:val="left"/>
+      <w:pPr>
+        <w:ind w:left="5040" w:hanging="360"/>
+      </w:pPr>
+      <w:rPr>
+        <w:rFonts w:ascii="Symbol" w:hAnsi="Symbol" w:hint="default"/>
+      </w:rPr>
+    </w:lvl>
+    <w:lvl w:ilvl="7" w:tplc="08090003" w:tentative="1">
+      <w:start w:val="1"/>
+      <w:numFmt w:val="bullet"/>
+      <w:lvlText w:val="o"/>
+      <w:lvlJc w:val="left"/>
+      <w:pPr>
+        <w:ind w:left="5760" w:hanging="360"/>
+      </w:pPr>
+      <w:rPr>
+        <w:rFonts w:ascii="Courier New" w:hAnsi="Courier New" w:cs="Courier New" w:hint="default"/>
+      </w:rPr>
+    </w:lvl>
+    <w:lvl w:ilvl="8" w:tplc="08090005" w:tentative="1">
+      <w:start w:val="1"/>
+      <w:numFmt w:val="bullet"/>
+      <w:lvlText w:val=""/>
+      <w:lvlJc w:val="left"/>
+      <w:pPr>
+        <w:ind w:left="6480" w:hanging="360"/>
+      </w:pPr>
+      <w:rPr>
+        <w:rFonts w:ascii="Wingdings" w:hAnsi="Wingdings" w:hint="default"/>
+      </w:rPr>
+    </w:lvl>
+  </w:abstractNum>
+  <w:abstractNum w:abstractNumId="3" w15:restartNumberingAfterBreak="0">
     <w:nsid w:val="43F8385C"/>
     <w:multiLevelType w:val="hybridMultilevel"/>
     <w:tmpl w:val="A6884358"/>
@@ -4063,7 +4026,7 @@
       </w:rPr>
     </w:lvl>
   </w:abstractNum>
-  <w:abstractNum w:abstractNumId="3" w15:restartNumberingAfterBreak="0">
+  <w:abstractNum w:abstractNumId="4" w15:restartNumberingAfterBreak="0">
     <w:nsid w:val="48CD17C2"/>
     <w:multiLevelType w:val="hybridMultilevel"/>
     <w:tmpl w:val="4AA2C1C8"/>
@@ -4176,7 +4139,7 @@
       </w:rPr>
     </w:lvl>
   </w:abstractNum>
-  <w:abstractNum w:abstractNumId="4" w15:restartNumberingAfterBreak="0">
+  <w:abstractNum w:abstractNumId="5" w15:restartNumberingAfterBreak="0">
     <w:nsid w:val="498A7397"/>
     <w:multiLevelType w:val="hybridMultilevel"/>
     <w:tmpl w:val="4ECAEB90"/>
@@ -4289,7 +4252,7 @@
       </w:rPr>
     </w:lvl>
   </w:abstractNum>
-  <w:abstractNum w:abstractNumId="5" w15:restartNumberingAfterBreak="0">
+  <w:abstractNum w:abstractNumId="6" w15:restartNumberingAfterBreak="0">
     <w:nsid w:val="538C637B"/>
     <w:multiLevelType w:val="hybridMultilevel"/>
     <w:tmpl w:val="49860A68"/>
@@ -4402,7 +4365,7 @@
       </w:rPr>
     </w:lvl>
   </w:abstractNum>
-  <w:abstractNum w:abstractNumId="6" w15:restartNumberingAfterBreak="0">
+  <w:abstractNum w:abstractNumId="7" w15:restartNumberingAfterBreak="0">
     <w:nsid w:val="5FDA6E1B"/>
     <w:multiLevelType w:val="multilevel"/>
     <w:tmpl w:val="7C40FFA8"/>
@@ -4515,7 +4478,7 @@
       </w:pPr>
     </w:lvl>
   </w:abstractNum>
-  <w:abstractNum w:abstractNumId="7" w15:restartNumberingAfterBreak="0">
+  <w:abstractNum w:abstractNumId="8" w15:restartNumberingAfterBreak="0">
     <w:nsid w:val="624C3637"/>
     <w:multiLevelType w:val="hybridMultilevel"/>
     <w:tmpl w:val="1132F240"/>
@@ -4628,7 +4591,7 @@
       </w:rPr>
     </w:lvl>
   </w:abstractNum>
-  <w:abstractNum w:abstractNumId="8" w15:restartNumberingAfterBreak="0">
+  <w:abstractNum w:abstractNumId="9" w15:restartNumberingAfterBreak="0">
     <w:nsid w:val="64293E69"/>
     <w:multiLevelType w:val="hybridMultilevel"/>
     <w:tmpl w:val="0EAC4FB6"/>
@@ -4741,7 +4704,7 @@
       </w:rPr>
     </w:lvl>
   </w:abstractNum>
-  <w:abstractNum w:abstractNumId="9" w15:restartNumberingAfterBreak="0">
+  <w:abstractNum w:abstractNumId="10" w15:restartNumberingAfterBreak="0">
     <w:nsid w:val="6B00369E"/>
     <w:multiLevelType w:val="hybridMultilevel"/>
     <w:tmpl w:val="F238E1BE"/>
@@ -4855,34 +4818,37 @@
     </w:lvl>
   </w:abstractNum>
   <w:num w:numId="1" w16cid:durableId="1112937611">
-    <w:abstractNumId w:val="4"/>
+    <w:abstractNumId w:val="5"/>
   </w:num>
   <w:num w:numId="2" w16cid:durableId="1107189382">
     <w:abstractNumId w:val="0"/>
   </w:num>
   <w:num w:numId="3" w16cid:durableId="541600011">
-    <w:abstractNumId w:val="2"/>
+    <w:abstractNumId w:val="3"/>
   </w:num>
   <w:num w:numId="4" w16cid:durableId="31611413">
     <w:abstractNumId w:val="1"/>
   </w:num>
   <w:num w:numId="5" w16cid:durableId="363025712">
+    <w:abstractNumId w:val="8"/>
+  </w:num>
+  <w:num w:numId="6" w16cid:durableId="169492810">
+    <w:abstractNumId w:val="10"/>
+  </w:num>
+  <w:num w:numId="7" w16cid:durableId="1857309733">
+    <w:abstractNumId w:val="9"/>
+  </w:num>
+  <w:num w:numId="8" w16cid:durableId="1402216298">
+    <w:abstractNumId w:val="6"/>
+  </w:num>
+  <w:num w:numId="9" w16cid:durableId="2091123489">
+    <w:abstractNumId w:val="4"/>
+  </w:num>
+  <w:num w:numId="10" w16cid:durableId="807817514">
     <w:abstractNumId w:val="7"/>
   </w:num>
-  <w:num w:numId="6" w16cid:durableId="169492810">
-    <w:abstractNumId w:val="9"/>
-  </w:num>
-  <w:num w:numId="7" w16cid:durableId="1857309733">
-    <w:abstractNumId w:val="8"/>
-  </w:num>
-  <w:num w:numId="8" w16cid:durableId="1402216298">
-    <w:abstractNumId w:val="5"/>
-  </w:num>
-  <w:num w:numId="9" w16cid:durableId="2091123489">
-    <w:abstractNumId w:val="3"/>
-  </w:num>
-  <w:num w:numId="10" w16cid:durableId="807817514">
-    <w:abstractNumId w:val="6"/>
+  <w:num w:numId="11" w16cid:durableId="2032762251">
+    <w:abstractNumId w:val="2"/>
   </w:num>
 </w:numbering>
 </file>
@@ -5280,7 +5246,7 @@
     <w:lsdException w:name="Unresolved Mention" w:semiHidden="1" w:unhideWhenUsed="1"/>
     <w:lsdException w:name="Smart Link" w:semiHidden="1" w:unhideWhenUsed="1"/>
   </w:latentStyles>
-  <w:style w:type="paragraph" w:default="1" w:styleId="Normale">
+  <w:style w:type="paragraph" w:default="1" w:styleId="Normal">
     <w:name w:val="Normal"/>
     <w:qFormat/>
     <w:rsid w:val="00BF3FA8"/>
@@ -5296,13 +5262,13 @@
       <w14:ligatures w14:val="none"/>
     </w:rPr>
   </w:style>
-  <w:style w:type="character" w:default="1" w:styleId="Carpredefinitoparagrafo">
+  <w:style w:type="character" w:default="1" w:styleId="DefaultParagraphFont">
     <w:name w:val="Default Paragraph Font"/>
     <w:uiPriority w:val="1"/>
     <w:semiHidden/>
     <w:unhideWhenUsed/>
   </w:style>
-  <w:style w:type="table" w:default="1" w:styleId="Tabellanormale">
+  <w:style w:type="table" w:default="1" w:styleId="TableNormal">
     <w:name w:val="Normal Table"/>
     <w:uiPriority w:val="99"/>
     <w:semiHidden/>
@@ -5317,15 +5283,15 @@
       </w:tblCellMar>
     </w:tblPr>
   </w:style>
-  <w:style w:type="numbering" w:default="1" w:styleId="Nessunelenco">
+  <w:style w:type="numbering" w:default="1" w:styleId="NoList">
     <w:name w:val="No List"/>
     <w:uiPriority w:val="99"/>
     <w:semiHidden/>
     <w:unhideWhenUsed/>
   </w:style>
-  <w:style w:type="table" w:styleId="Grigliatabella">
+  <w:style w:type="table" w:styleId="TableGrid">
     <w:name w:val="Table Grid"/>
-    <w:basedOn w:val="Tabellanormale"/>
+    <w:basedOn w:val="TableNormal"/>
     <w:uiPriority w:val="39"/>
     <w:rsid w:val="0030269E"/>
     <w:rPr>
@@ -5349,7 +5315,7 @@
   </w:style>
   <w:style w:type="paragraph" w:customStyle="1" w:styleId="paragraph">
     <w:name w:val="paragraph"/>
-    <w:basedOn w:val="Normale"/>
+    <w:basedOn w:val="Normal"/>
     <w:rsid w:val="0030269E"/>
     <w:pPr>
       <w:spacing w:before="100" w:beforeAutospacing="1" w:after="100" w:afterAutospacing="1" w:line="240" w:lineRule="auto"/>
@@ -5363,17 +5329,17 @@
   </w:style>
   <w:style w:type="character" w:customStyle="1" w:styleId="normaltextrun">
     <w:name w:val="normaltextrun"/>
-    <w:basedOn w:val="Carpredefinitoparagrafo"/>
+    <w:basedOn w:val="DefaultParagraphFont"/>
     <w:rsid w:val="0030269E"/>
   </w:style>
   <w:style w:type="character" w:customStyle="1" w:styleId="eop">
     <w:name w:val="eop"/>
-    <w:basedOn w:val="Carpredefinitoparagrafo"/>
+    <w:basedOn w:val="DefaultParagraphFont"/>
     <w:rsid w:val="0030269E"/>
   </w:style>
-  <w:style w:type="paragraph" w:styleId="Paragrafoelenco">
+  <w:style w:type="paragraph" w:styleId="ListParagraph">
     <w:name w:val="List Paragraph"/>
-    <w:basedOn w:val="Normale"/>
+    <w:basedOn w:val="Normal"/>
     <w:uiPriority w:val="34"/>
     <w:qFormat/>
     <w:rsid w:val="00B541A9"/>
@@ -5382,10 +5348,10 @@
       <w:contextualSpacing/>
     </w:pPr>
   </w:style>
-  <w:style w:type="paragraph" w:styleId="PreformattatoHTML">
+  <w:style w:type="paragraph" w:styleId="HTMLPreformatted">
     <w:name w:val="HTML Preformatted"/>
-    <w:basedOn w:val="Normale"/>
-    <w:link w:val="PreformattatoHTMLCarattere"/>
+    <w:basedOn w:val="Normal"/>
+    <w:link w:val="HTMLPreformattedChar"/>
     <w:uiPriority w:val="99"/>
     <w:semiHidden/>
     <w:unhideWhenUsed/>
@@ -5399,10 +5365,10 @@
       <w:szCs w:val="20"/>
     </w:rPr>
   </w:style>
-  <w:style w:type="character" w:customStyle="1" w:styleId="PreformattatoHTMLCarattere">
-    <w:name w:val="Preformattato HTML Carattere"/>
-    <w:basedOn w:val="Carpredefinitoparagrafo"/>
-    <w:link w:val="PreformattatoHTML"/>
+  <w:style w:type="character" w:customStyle="1" w:styleId="HTMLPreformattedChar">
+    <w:name w:val="HTML Preformatted Char"/>
+    <w:basedOn w:val="DefaultParagraphFont"/>
+    <w:link w:val="HTMLPreformatted"/>
     <w:uiPriority w:val="99"/>
     <w:semiHidden/>
     <w:rsid w:val="00447098"/>
@@ -5415,7 +5381,7 @@
       <w14:ligatures w14:val="none"/>
     </w:rPr>
   </w:style>
-  <w:style w:type="paragraph" w:styleId="Nessunaspaziatura">
+  <w:style w:type="paragraph" w:styleId="NoSpacing">
     <w:name w:val="No Spacing"/>
     <w:uiPriority w:val="1"/>
     <w:qFormat/>

</xml_diff>